<commit_message>
updated readme2 (burndown screenshot)
</commit_message>
<xml_diff>
--- a/readme2.docx
+++ b/readme2.docx
@@ -1,10 +1,60 @@
 
 <file path=word/document.xml><?xml version="1.0" encoding="utf-8"?>
-<w:document xmlns:wpc="http://schemas.microsoft.com/office/word/2010/wordprocessingCanvas" xmlns:cx="http://schemas.microsoft.com/office/drawing/2014/chartex" xmlns:cx1="http://schemas.microsoft.com/office/drawing/2015/9/8/chartex" xmlns:cx2="http://schemas.microsoft.com/office/drawing/2015/10/21/chartex" xmlns:cx3="http://schemas.microsoft.com/office/drawing/2016/5/9/chartex" xmlns:cx4="http://schemas.microsoft.com/office/drawing/2016/5/10/chartex" xmlns:cx5="http://schemas.microsoft.com/office/drawing/2016/5/11/chartex" xmlns:cx6="http://schemas.microsoft.com/office/drawing/2016/5/12/chartex" xmlns:cx7="http://schemas.microsoft.com/office/drawing/2016/5/13/chartex" xmlns:cx8="http://schemas.microsoft.com/office/drawing/2016/5/14/chartex" xmlns:mc="http://schemas.openxmlformats.org/markup-compatibility/2006" xmlns:aink="http://schemas.microsoft.com/office/drawing/2016/ink" xmlns:am3d="http://schemas.microsoft.com/office/drawing/2017/model3d" xmlns:o="urn:schemas-microsoft-com:office:office" xmlns:oel="http://schemas.microsoft.com/office/2019/extlst" xmlns:r="http://schemas.openxmlformats.org/officeDocument/2006/relationships" xmlns:m="http://schemas.openxmlformats.org/officeDocument/2006/math" xmlns:v="urn:schemas-microsoft-com:vml" xmlns:wp14="http://schemas.microsoft.com/office/word/2010/wordprocessingDrawing" xmlns:wp="http://schemas.openxmlformats.org/drawingml/2006/wordprocessingDrawing" xmlns:w10="urn:schemas-microsoft-com:office:word" xmlns:w="http://schemas.openxmlformats.org/wordprocessingml/2006/main" xmlns:w14="http://schemas.microsoft.com/office/word/2010/wordml" xmlns:w15="http://schemas.microsoft.com/office/word/2012/wordml" xmlns:w16cex="http://schemas.microsoft.com/office/word/2018/wordml/cex" xmlns:w16cid="http://schemas.microsoft.com/office/word/2016/wordml/cid" xmlns:w16="http://schemas.microsoft.com/office/word/2018/wordml" xmlns:w16du="http://schemas.microsoft.com/office/word/2023/wordml/word16du" xmlns:w16sdtdh="http://schemas.microsoft.com/office/word/2020/wordml/sdtdatahash" xmlns:w16se="http://schemas.microsoft.com/office/word/2015/wordml/symex" xmlns:wpg="http://schemas.microsoft.com/office/word/2010/wordprocessingGroup" xmlns:wpi="http://schemas.microsoft.com/office/word/2010/wordprocessingInk" xmlns:wne="http://schemas.microsoft.com/office/word/2006/wordml" xmlns:wps="http://schemas.microsoft.com/office/word/2010/wordprocessingShape" mc:Ignorable="w14 w15 w16se w16cid w16 w16cex w16sdtdh wp14">
+<w:document xmlns:wpc="http://schemas.microsoft.com/office/word/2010/wordprocessingCanvas" xmlns:cx="http://schemas.microsoft.com/office/drawing/2014/chartex" xmlns:cx1="http://schemas.microsoft.com/office/drawing/2015/9/8/chartex" xmlns:cx2="http://schemas.microsoft.com/office/drawing/2015/10/21/chartex" xmlns:cx3="http://schemas.microsoft.com/office/drawing/2016/5/9/chartex" xmlns:cx4="http://schemas.microsoft.com/office/drawing/2016/5/10/chartex" xmlns:cx5="http://schemas.microsoft.com/office/drawing/2016/5/11/chartex" xmlns:cx6="http://schemas.microsoft.com/office/drawing/2016/5/12/chartex" xmlns:cx7="http://schemas.microsoft.com/office/drawing/2016/5/13/chartex" xmlns:cx8="http://schemas.microsoft.com/office/drawing/2016/5/14/chartex" xmlns:mc="http://schemas.openxmlformats.org/markup-compatibility/2006" xmlns:aink="http://schemas.microsoft.com/office/drawing/2016/ink" xmlns:am3d="http://schemas.microsoft.com/office/drawing/2017/model3d" xmlns:o="urn:schemas-microsoft-com:office:office" xmlns:oel="http://schemas.microsoft.com/office/2019/extlst" xmlns:r="http://schemas.openxmlformats.org/officeDocument/2006/relationships" xmlns:m="http://schemas.openxmlformats.org/officeDocument/2006/math" xmlns:v="urn:schemas-microsoft-com:vml" xmlns:wp14="http://schemas.microsoft.com/office/word/2010/wordprocessingDrawing" xmlns:wp="http://schemas.openxmlformats.org/drawingml/2006/wordprocessingDrawing" xmlns:w10="urn:schemas-microsoft-com:office:word" xmlns:w="http://schemas.openxmlformats.org/wordprocessingml/2006/main" xmlns:w14="http://schemas.microsoft.com/office/word/2010/wordml" xmlns:w15="http://schemas.microsoft.com/office/word/2012/wordml" xmlns:w16cex="http://schemas.microsoft.com/office/word/2018/wordml/cex" xmlns:w16cid="http://schemas.microsoft.com/office/word/2016/wordml/cid" xmlns:w16="http://schemas.microsoft.com/office/word/2018/wordml" xmlns:w16sdtdh="http://schemas.microsoft.com/office/word/2020/wordml/sdtdatahash" xmlns:w16se="http://schemas.microsoft.com/office/word/2015/wordml/symex" xmlns:wpg="http://schemas.microsoft.com/office/word/2010/wordprocessingGroup" xmlns:wpi="http://schemas.microsoft.com/office/word/2010/wordprocessingInk" xmlns:wne="http://schemas.microsoft.com/office/word/2006/wordml" xmlns:wps="http://schemas.microsoft.com/office/word/2010/wordprocessingShape" mc:Ignorable="w14 w15 w16se w16cid w16 w16cex w16sdtdh wp14">
   <w:body>
     <w:p>
       <w:r>
         <w:t>Second Sprint</w:t>
+      </w:r>
+    </w:p>
+    <w:p/>
+    <w:p>
+      <w:r>
+        <w:t>Burndown chart</w:t>
+      </w:r>
+    </w:p>
+    <w:p>
+      <w:r>
+        <w:t>Day 4</w:t>
+      </w:r>
+    </w:p>
+    <w:p>
+      <w:r>
+        <w:drawing>
+          <wp:inline distT="0" distB="0" distL="0" distR="0" wp14:anchorId="2CB802E0" wp14:editId="2B102257">
+            <wp:extent cx="5943600" cy="5438140"/>
+            <wp:effectExtent l="0" t="0" r="0" b="0"/>
+            <wp:docPr id="469123915" name="Picture 1" descr="Chart&#10;&#10;Description automatically generated"/>
+            <wp:cNvGraphicFramePr>
+              <a:graphicFrameLocks xmlns:a="http://schemas.openxmlformats.org/drawingml/2006/main" noChangeAspect="1"/>
+            </wp:cNvGraphicFramePr>
+            <a:graphic xmlns:a="http://schemas.openxmlformats.org/drawingml/2006/main">
+              <a:graphicData uri="http://schemas.openxmlformats.org/drawingml/2006/picture">
+                <pic:pic xmlns:pic="http://schemas.openxmlformats.org/drawingml/2006/picture">
+                  <pic:nvPicPr>
+                    <pic:cNvPr id="469123915" name="Picture 1" descr="Chart&#10;&#10;Description automatically generated"/>
+                    <pic:cNvPicPr/>
+                  </pic:nvPicPr>
+                  <pic:blipFill>
+                    <a:blip r:embed="rId4"/>
+                    <a:stretch>
+                      <a:fillRect/>
+                    </a:stretch>
+                  </pic:blipFill>
+                  <pic:spPr>
+                    <a:xfrm>
+                      <a:off x="0" y="0"/>
+                      <a:ext cx="5943600" cy="5438140"/>
+                    </a:xfrm>
+                    <a:prstGeom prst="rect">
+                      <a:avLst/>
+                    </a:prstGeom>
+                  </pic:spPr>
+                </pic:pic>
+              </a:graphicData>
+            </a:graphic>
+          </wp:inline>
+        </w:drawing>
       </w:r>
     </w:p>
     <w:sectPr>
@@ -136,6 +186,7 @@
     <w:lsdException w:name="HTML Sample" w:semiHidden="1" w:unhideWhenUsed="1"/>
     <w:lsdException w:name="HTML Typewriter" w:semiHidden="1" w:unhideWhenUsed="1"/>
     <w:lsdException w:name="HTML Variable" w:semiHidden="1" w:unhideWhenUsed="1"/>
+    <w:lsdException w:name="Normal Table" w:semiHidden="1" w:unhideWhenUsed="1"/>
     <w:lsdException w:name="annotation subject" w:semiHidden="1" w:unhideWhenUsed="1"/>
     <w:lsdException w:name="No List" w:semiHidden="1" w:unhideWhenUsed="1"/>
     <w:lsdException w:name="Outline List 1" w:semiHidden="1" w:unhideWhenUsed="1"/>
@@ -182,8 +233,10 @@
     <w:lsdException w:name="Table Subtle 2" w:semiHidden="1" w:unhideWhenUsed="1"/>
     <w:lsdException w:name="Table Web 1" w:semiHidden="1" w:unhideWhenUsed="1"/>
     <w:lsdException w:name="Table Web 2" w:semiHidden="1" w:unhideWhenUsed="1"/>
+    <w:lsdException w:name="Table Web 3" w:semiHidden="1" w:unhideWhenUsed="1"/>
     <w:lsdException w:name="Balloon Text" w:semiHidden="1" w:unhideWhenUsed="1"/>
     <w:lsdException w:name="Table Grid" w:uiPriority="39"/>
+    <w:lsdException w:name="Table Theme" w:semiHidden="1" w:unhideWhenUsed="1"/>
     <w:lsdException w:name="Placeholder Text" w:semiHidden="1"/>
     <w:lsdException w:name="No Spacing" w:uiPriority="1" w:qFormat="1"/>
     <w:lsdException w:name="Light Shading" w:uiPriority="60"/>

</xml_diff>

<commit_message>
added final burndown chart
</commit_message>
<xml_diff>
--- a/readme2.docx
+++ b/readme2.docx
@@ -67,26 +67,13 @@
     </w:p>
     <w:p>
       <w:r>
-        <w:t xml:space="preserve">Updated previous days worked (thought it worked in last </w:t>
-      </w:r>
-      <w:proofErr w:type="gramStart"/>
-      <w:r>
-        <w:t>screenshot</w:t>
-      </w:r>
-      <w:proofErr w:type="gramEnd"/>
-      <w:r>
-        <w:t xml:space="preserve"> but it did not)</w:t>
-      </w:r>
-    </w:p>
-    <w:p>
-      <w:r>
-        <w:t xml:space="preserve">Added another task which is why hours remaining </w:t>
-      </w:r>
-      <w:proofErr w:type="gramStart"/>
-      <w:r>
-        <w:t>increases</w:t>
-      </w:r>
-      <w:proofErr w:type="gramEnd"/>
+        <w:t>Updated previous days worked (thought it worked in last screenshot but it did not)</w:t>
+      </w:r>
+    </w:p>
+    <w:p>
+      <w:r>
+        <w:t>Added another task which is why hours remaining increases</w:t>
+      </w:r>
     </w:p>
     <w:p>
       <w:pPr>
@@ -149,7 +136,51 @@
         </w:drawing>
       </w:r>
     </w:p>
-    <w:p/>
+    <w:p>
+      <w:r>
+        <w:t>Day 14</w:t>
+      </w:r>
+    </w:p>
+    <w:p>
+      <w:r>
+        <w:lastRenderedPageBreak/>
+        <w:drawing>
+          <wp:inline distT="0" distB="0" distL="0" distR="0" wp14:anchorId="0B2C83E5" wp14:editId="4FA8F568">
+            <wp:extent cx="5943600" cy="5166995"/>
+            <wp:effectExtent l="0" t="0" r="0" b="0"/>
+            <wp:docPr id="1317643622" name="Picture 1" descr="Chart&#10;&#10;Description automatically generated"/>
+            <wp:cNvGraphicFramePr>
+              <a:graphicFrameLocks xmlns:a="http://schemas.openxmlformats.org/drawingml/2006/main" noChangeAspect="1"/>
+            </wp:cNvGraphicFramePr>
+            <a:graphic xmlns:a="http://schemas.openxmlformats.org/drawingml/2006/main">
+              <a:graphicData uri="http://schemas.openxmlformats.org/drawingml/2006/picture">
+                <pic:pic xmlns:pic="http://schemas.openxmlformats.org/drawingml/2006/picture">
+                  <pic:nvPicPr>
+                    <pic:cNvPr id="1317643622" name="Picture 1" descr="Chart&#10;&#10;Description automatically generated"/>
+                    <pic:cNvPicPr/>
+                  </pic:nvPicPr>
+                  <pic:blipFill>
+                    <a:blip r:embed="rId7"/>
+                    <a:stretch>
+                      <a:fillRect/>
+                    </a:stretch>
+                  </pic:blipFill>
+                  <pic:spPr>
+                    <a:xfrm>
+                      <a:off x="0" y="0"/>
+                      <a:ext cx="5943600" cy="5166995"/>
+                    </a:xfrm>
+                    <a:prstGeom prst="rect">
+                      <a:avLst/>
+                    </a:prstGeom>
+                  </pic:spPr>
+                </pic:pic>
+              </a:graphicData>
+            </a:graphic>
+          </wp:inline>
+        </w:drawing>
+      </w:r>
+    </w:p>
     <w:p/>
     <w:p/>
     <w:p/>
@@ -203,29 +234,7 @@
           <w:szCs w:val="22"/>
           <w:lang w:eastAsia="zh-CN"/>
         </w:rPr>
-        <w:t xml:space="preserve">As a student user from business school, I need to attend various formal events such as a career fair. I want to have some advice for what I should wear in a professional setting based on my </w:t>
-      </w:r>
-      <w:proofErr w:type="gramStart"/>
-      <w:r>
-        <w:rPr>
-          <w:rFonts w:ascii="Arial" w:eastAsia="Times New Roman" w:hAnsi="Arial" w:cs="Arial"/>
-          <w:color w:val="000000"/>
-          <w:sz w:val="22"/>
-          <w:szCs w:val="22"/>
-          <w:lang w:eastAsia="zh-CN"/>
-        </w:rPr>
-        <w:t>requirements(</w:t>
-      </w:r>
-      <w:proofErr w:type="gramEnd"/>
-      <w:r>
-        <w:rPr>
-          <w:rFonts w:ascii="Arial" w:eastAsia="Times New Roman" w:hAnsi="Arial" w:cs="Arial"/>
-          <w:color w:val="000000"/>
-          <w:sz w:val="22"/>
-          <w:szCs w:val="22"/>
-          <w:lang w:eastAsia="zh-CN"/>
-        </w:rPr>
-        <w:t>price, climate, color, gender).</w:t>
+        <w:t>As a student user from business school, I need to attend various formal events such as a career fair. I want to have some advice for what I should wear in a professional setting based on my requirements(price, climate, color, gender).</w:t>
       </w:r>
     </w:p>
     <w:p>
@@ -251,29 +260,7 @@
           <w:szCs w:val="22"/>
           <w:lang w:eastAsia="zh-CN"/>
         </w:rPr>
-        <w:t>As a user who loves sharing my ideas, I want to be able to share my outfit with others, as well as viewing other people’s outfit posts</w:t>
-      </w:r>
-      <w:proofErr w:type="gramStart"/>
-      <w:r>
-        <w:rPr>
-          <w:rFonts w:ascii="Arial" w:eastAsia="Times New Roman" w:hAnsi="Arial" w:cs="Arial"/>
-          <w:color w:val="000000"/>
-          <w:sz w:val="22"/>
-          <w:szCs w:val="22"/>
-          <w:lang w:eastAsia="zh-CN"/>
-        </w:rPr>
-        <w:t>. .</w:t>
-      </w:r>
-      <w:proofErr w:type="gramEnd"/>
-      <w:r>
-        <w:rPr>
-          <w:rFonts w:ascii="Arial" w:eastAsia="Times New Roman" w:hAnsi="Arial" w:cs="Arial"/>
-          <w:color w:val="000000"/>
-          <w:sz w:val="22"/>
-          <w:szCs w:val="22"/>
-          <w:lang w:eastAsia="zh-CN"/>
-        </w:rPr>
-        <w:t> </w:t>
+        <w:t>As a user who loves sharing my ideas, I want to be able to share my outfit with others, as well as viewing other people’s outfit posts. . </w:t>
       </w:r>
     </w:p>
     <w:p>
@@ -323,7 +310,6 @@
           <w:szCs w:val="22"/>
           <w:lang w:eastAsia="zh-CN"/>
         </w:rPr>
-        <w:lastRenderedPageBreak/>
         <w:t>Daily Scrum:</w:t>
       </w:r>
     </w:p>
@@ -373,6 +359,7 @@
           <w:u w:val="single"/>
           <w:lang w:eastAsia="zh-CN"/>
         </w:rPr>
+        <w:lastRenderedPageBreak/>
         <w:t>Dagan</w:t>
       </w:r>
     </w:p>
@@ -409,20 +396,8 @@
           <w:szCs w:val="22"/>
           <w:lang w:eastAsia="zh-CN"/>
         </w:rPr>
-        <w:t xml:space="preserve">Worked on user </w:t>
-      </w:r>
-      <w:proofErr w:type="gramStart"/>
-      <w:r>
-        <w:rPr>
-          <w:rFonts w:ascii="Arial" w:eastAsia="Times New Roman" w:hAnsi="Arial" w:cs="Arial"/>
-          <w:color w:val="000000"/>
-          <w:sz w:val="22"/>
-          <w:szCs w:val="22"/>
-          <w:lang w:eastAsia="zh-CN"/>
-        </w:rPr>
-        <w:t>story</w:t>
-      </w:r>
-      <w:proofErr w:type="gramEnd"/>
+        <w:t>Worked on user story</w:t>
+      </w:r>
     </w:p>
     <w:p>
       <w:pPr>
@@ -594,20 +569,8 @@
           <w:szCs w:val="22"/>
           <w:lang w:eastAsia="zh-CN"/>
         </w:rPr>
-        <w:t xml:space="preserve">Keep coding for home </w:t>
-      </w:r>
-      <w:proofErr w:type="gramStart"/>
-      <w:r>
-        <w:rPr>
-          <w:rFonts w:ascii="Arial" w:eastAsia="Times New Roman" w:hAnsi="Arial" w:cs="Arial"/>
-          <w:color w:val="000000"/>
-          <w:sz w:val="22"/>
-          <w:szCs w:val="22"/>
-          <w:lang w:eastAsia="zh-CN"/>
-        </w:rPr>
-        <w:t>page</w:t>
-      </w:r>
-      <w:proofErr w:type="gramEnd"/>
+        <w:t>Keep coding for home page</w:t>
+      </w:r>
     </w:p>
     <w:p>
       <w:pPr>
@@ -797,7 +760,6 @@
           <w:lang w:eastAsia="zh-CN"/>
         </w:rPr>
       </w:pPr>
-      <w:proofErr w:type="spellStart"/>
       <w:r>
         <w:rPr>
           <w:rFonts w:ascii="Arial" w:eastAsia="Times New Roman" w:hAnsi="Arial" w:cs="Arial"/>
@@ -811,7 +773,6 @@
         </w:rPr>
         <w:t>Peilan</w:t>
       </w:r>
-      <w:proofErr w:type="spellEnd"/>
     </w:p>
     <w:p>
       <w:pPr>
@@ -882,29 +843,7 @@
           <w:szCs w:val="22"/>
           <w:lang w:eastAsia="zh-CN"/>
         </w:rPr>
-        <w:t xml:space="preserve">Keep </w:t>
-      </w:r>
-      <w:proofErr w:type="gramStart"/>
-      <w:r>
-        <w:rPr>
-          <w:rFonts w:ascii="Arial" w:eastAsia="Times New Roman" w:hAnsi="Arial" w:cs="Arial"/>
-          <w:color w:val="000000"/>
-          <w:sz w:val="22"/>
-          <w:szCs w:val="22"/>
-          <w:lang w:eastAsia="zh-CN"/>
-        </w:rPr>
-        <w:t>coding</w:t>
-      </w:r>
-      <w:proofErr w:type="gramEnd"/>
-      <w:r>
-        <w:rPr>
-          <w:rFonts w:ascii="Arial" w:eastAsia="Times New Roman" w:hAnsi="Arial" w:cs="Arial"/>
-          <w:color w:val="000000"/>
-          <w:sz w:val="22"/>
-          <w:szCs w:val="22"/>
-          <w:lang w:eastAsia="zh-CN"/>
-        </w:rPr>
-        <w:t> </w:t>
+        <w:t>Keep coding </w:t>
       </w:r>
     </w:p>
     <w:p>
@@ -940,71 +879,24 @@
           <w:szCs w:val="22"/>
           <w:lang w:eastAsia="zh-CN"/>
         </w:rPr>
-        <w:t xml:space="preserve">The choice of color is difficult, it </w:t>
-      </w:r>
-      <w:proofErr w:type="gramStart"/>
-      <w:r>
-        <w:rPr>
-          <w:rFonts w:ascii="Arial" w:eastAsia="Times New Roman" w:hAnsi="Arial" w:cs="Arial"/>
-          <w:color w:val="000000"/>
-          <w:sz w:val="22"/>
-          <w:szCs w:val="22"/>
-          <w:lang w:eastAsia="zh-CN"/>
-        </w:rPr>
-        <w:t>need</w:t>
-      </w:r>
-      <w:proofErr w:type="gramEnd"/>
-      <w:r>
-        <w:rPr>
-          <w:rFonts w:ascii="Arial" w:eastAsia="Times New Roman" w:hAnsi="Arial" w:cs="Arial"/>
-          <w:color w:val="000000"/>
-          <w:sz w:val="22"/>
-          <w:szCs w:val="22"/>
-          <w:lang w:eastAsia="zh-CN"/>
-        </w:rPr>
-        <w:t xml:space="preserve"> to be a neutral color that can match all </w:t>
-      </w:r>
-      <w:proofErr w:type="spellStart"/>
-      <w:proofErr w:type="gramStart"/>
-      <w:r>
-        <w:rPr>
-          <w:rFonts w:ascii="Arial" w:eastAsia="Times New Roman" w:hAnsi="Arial" w:cs="Arial"/>
-          <w:color w:val="000000"/>
-          <w:sz w:val="22"/>
-          <w:szCs w:val="22"/>
-          <w:lang w:eastAsia="zh-CN"/>
-        </w:rPr>
-        <w:t>genders’s</w:t>
-      </w:r>
-      <w:proofErr w:type="spellEnd"/>
-      <w:proofErr w:type="gramEnd"/>
-      <w:r>
-        <w:rPr>
-          <w:rFonts w:ascii="Arial" w:eastAsia="Times New Roman" w:hAnsi="Arial" w:cs="Arial"/>
-          <w:color w:val="000000"/>
-          <w:sz w:val="22"/>
-          <w:szCs w:val="22"/>
-          <w:lang w:eastAsia="zh-CN"/>
-        </w:rPr>
-        <w:t xml:space="preserve"> customers.</w:t>
-      </w:r>
-    </w:p>
-    <w:p>
-      <w:pPr>
-        <w:rPr>
-          <w:rFonts w:ascii="Times New Roman" w:eastAsia="Times New Roman" w:hAnsi="Times New Roman" w:cs="Times New Roman"/>
-          <w:lang w:eastAsia="zh-CN"/>
-        </w:rPr>
-      </w:pPr>
-    </w:p>
-    <w:p>
-      <w:pPr>
-        <w:rPr>
-          <w:rFonts w:ascii="Times New Roman" w:eastAsia="Times New Roman" w:hAnsi="Times New Roman" w:cs="Times New Roman"/>
-          <w:lang w:eastAsia="zh-CN"/>
-        </w:rPr>
-      </w:pPr>
-      <w:proofErr w:type="spellStart"/>
+        <w:t>The choice of color is difficult, it need to be a neutral color that can match all genders’s customers.</w:t>
+      </w:r>
+    </w:p>
+    <w:p>
+      <w:pPr>
+        <w:rPr>
+          <w:rFonts w:ascii="Times New Roman" w:eastAsia="Times New Roman" w:hAnsi="Times New Roman" w:cs="Times New Roman"/>
+          <w:lang w:eastAsia="zh-CN"/>
+        </w:rPr>
+      </w:pPr>
+    </w:p>
+    <w:p>
+      <w:pPr>
+        <w:rPr>
+          <w:rFonts w:ascii="Times New Roman" w:eastAsia="Times New Roman" w:hAnsi="Times New Roman" w:cs="Times New Roman"/>
+          <w:lang w:eastAsia="zh-CN"/>
+        </w:rPr>
+      </w:pPr>
       <w:r>
         <w:rPr>
           <w:rFonts w:ascii="Arial" w:eastAsia="Times New Roman" w:hAnsi="Arial" w:cs="Arial"/>
@@ -1018,7 +910,6 @@
         </w:rPr>
         <w:t>Qingyang</w:t>
       </w:r>
-      <w:proofErr w:type="spellEnd"/>
     </w:p>
     <w:p>
       <w:pPr>
@@ -1053,20 +944,8 @@
           <w:szCs w:val="22"/>
           <w:lang w:eastAsia="zh-CN"/>
         </w:rPr>
-        <w:t xml:space="preserve">Worked on user </w:t>
-      </w:r>
-      <w:proofErr w:type="gramStart"/>
-      <w:r>
-        <w:rPr>
-          <w:rFonts w:ascii="Arial" w:eastAsia="Times New Roman" w:hAnsi="Arial" w:cs="Arial"/>
-          <w:color w:val="000000"/>
-          <w:sz w:val="22"/>
-          <w:szCs w:val="22"/>
-          <w:lang w:eastAsia="zh-CN"/>
-        </w:rPr>
-        <w:t>story</w:t>
-      </w:r>
-      <w:proofErr w:type="gramEnd"/>
+        <w:t>Worked on user story</w:t>
+      </w:r>
     </w:p>
     <w:p>
       <w:pPr>
@@ -1276,7 +1155,6 @@
           <w:szCs w:val="22"/>
           <w:lang w:eastAsia="zh-CN"/>
         </w:rPr>
-        <w:lastRenderedPageBreak/>
         <w:t>c. Any problems are you facing?</w:t>
       </w:r>
     </w:p>
@@ -1324,6 +1202,7 @@
           <w:u w:val="single"/>
           <w:lang w:eastAsia="zh-CN"/>
         </w:rPr>
+        <w:lastRenderedPageBreak/>
         <w:t>Mya</w:t>
       </w:r>
     </w:p>
@@ -1360,42 +1239,8 @@
           <w:szCs w:val="22"/>
           <w:lang w:eastAsia="zh-CN"/>
         </w:rPr>
-        <w:t xml:space="preserve">Coding for </w:t>
-      </w:r>
-      <w:proofErr w:type="spellStart"/>
-      <w:r>
-        <w:rPr>
-          <w:rFonts w:ascii="Arial" w:eastAsia="Times New Roman" w:hAnsi="Arial" w:cs="Arial"/>
-          <w:color w:val="000000"/>
-          <w:sz w:val="22"/>
-          <w:szCs w:val="22"/>
-          <w:lang w:eastAsia="zh-CN"/>
-        </w:rPr>
-        <w:t>postihg</w:t>
-      </w:r>
-      <w:proofErr w:type="spellEnd"/>
-      <w:r>
-        <w:rPr>
-          <w:rFonts w:ascii="Arial" w:eastAsia="Times New Roman" w:hAnsi="Arial" w:cs="Arial"/>
-          <w:color w:val="000000"/>
-          <w:sz w:val="22"/>
-          <w:szCs w:val="22"/>
-          <w:lang w:eastAsia="zh-CN"/>
-        </w:rPr>
-        <w:t xml:space="preserve"> </w:t>
-      </w:r>
-      <w:proofErr w:type="spellStart"/>
-      <w:r>
-        <w:rPr>
-          <w:rFonts w:ascii="Arial" w:eastAsia="Times New Roman" w:hAnsi="Arial" w:cs="Arial"/>
-          <w:color w:val="000000"/>
-          <w:sz w:val="22"/>
-          <w:szCs w:val="22"/>
-          <w:lang w:eastAsia="zh-CN"/>
-        </w:rPr>
-        <w:t>fucntion</w:t>
-      </w:r>
-      <w:proofErr w:type="spellEnd"/>
+        <w:t>Coding for postihg fucntion</w:t>
+      </w:r>
     </w:p>
     <w:p>
       <w:pPr>
@@ -1430,20 +1275,8 @@
           <w:szCs w:val="22"/>
           <w:lang w:eastAsia="zh-CN"/>
         </w:rPr>
-        <w:t xml:space="preserve">Keep coding for posting </w:t>
-      </w:r>
-      <w:proofErr w:type="gramStart"/>
-      <w:r>
-        <w:rPr>
-          <w:rFonts w:ascii="Arial" w:eastAsia="Times New Roman" w:hAnsi="Arial" w:cs="Arial"/>
-          <w:color w:val="000000"/>
-          <w:sz w:val="22"/>
-          <w:szCs w:val="22"/>
-          <w:lang w:eastAsia="zh-CN"/>
-        </w:rPr>
-        <w:t>function</w:t>
-      </w:r>
-      <w:proofErr w:type="gramEnd"/>
+        <w:t>Keep coding for posting function</w:t>
+      </w:r>
     </w:p>
     <w:p>
       <w:pPr>
@@ -1579,20 +1412,8 @@
           <w:szCs w:val="22"/>
           <w:lang w:eastAsia="zh-CN"/>
         </w:rPr>
-        <w:t xml:space="preserve">Make some adjustment to the </w:t>
-      </w:r>
-      <w:proofErr w:type="gramStart"/>
-      <w:r>
-        <w:rPr>
-          <w:rFonts w:ascii="Arial" w:eastAsia="Times New Roman" w:hAnsi="Arial" w:cs="Arial"/>
-          <w:color w:val="000000"/>
-          <w:sz w:val="22"/>
-          <w:szCs w:val="22"/>
-          <w:lang w:eastAsia="zh-CN"/>
-        </w:rPr>
-        <w:t>website</w:t>
-      </w:r>
-      <w:proofErr w:type="gramEnd"/>
+        <w:t>Make some adjustment to the website</w:t>
+      </w:r>
     </w:p>
     <w:p>
       <w:pPr>
@@ -1646,7 +1467,6 @@
           <w:lang w:eastAsia="zh-CN"/>
         </w:rPr>
       </w:pPr>
-      <w:proofErr w:type="spellStart"/>
       <w:r>
         <w:rPr>
           <w:rFonts w:ascii="Arial" w:eastAsia="Times New Roman" w:hAnsi="Arial" w:cs="Arial"/>
@@ -1660,7 +1480,6 @@
         </w:rPr>
         <w:t>Peilan</w:t>
       </w:r>
-      <w:proofErr w:type="spellEnd"/>
     </w:p>
     <w:p>
       <w:pPr>
@@ -1695,20 +1514,8 @@
           <w:szCs w:val="22"/>
           <w:lang w:eastAsia="zh-CN"/>
         </w:rPr>
-        <w:t xml:space="preserve">Coding the website to make it present like the </w:t>
-      </w:r>
-      <w:proofErr w:type="gramStart"/>
-      <w:r>
-        <w:rPr>
-          <w:rFonts w:ascii="Arial" w:eastAsia="Times New Roman" w:hAnsi="Arial" w:cs="Arial"/>
-          <w:color w:val="000000"/>
-          <w:sz w:val="22"/>
-          <w:szCs w:val="22"/>
-          <w:lang w:eastAsia="zh-CN"/>
-        </w:rPr>
-        <w:t>prototype</w:t>
-      </w:r>
-      <w:proofErr w:type="gramEnd"/>
+        <w:t>Coding the website to make it present like the prototype</w:t>
+      </w:r>
     </w:p>
     <w:p>
       <w:pPr>
@@ -1797,7 +1604,6 @@
           <w:lang w:eastAsia="zh-CN"/>
         </w:rPr>
       </w:pPr>
-      <w:proofErr w:type="spellStart"/>
       <w:r>
         <w:rPr>
           <w:rFonts w:ascii="Arial" w:eastAsia="Times New Roman" w:hAnsi="Arial" w:cs="Arial"/>
@@ -1811,7 +1617,6 @@
         </w:rPr>
         <w:t>Qingyang</w:t>
       </w:r>
-      <w:proofErr w:type="spellEnd"/>
     </w:p>
     <w:p>
       <w:pPr>
@@ -1882,51 +1687,7 @@
           <w:szCs w:val="22"/>
           <w:lang w:eastAsia="zh-CN"/>
         </w:rPr>
-        <w:t>Beautify the website (</w:t>
-      </w:r>
-      <w:proofErr w:type="gramStart"/>
-      <w:r>
-        <w:rPr>
-          <w:rFonts w:ascii="Arial" w:eastAsia="Times New Roman" w:hAnsi="Arial" w:cs="Arial"/>
-          <w:color w:val="000000"/>
-          <w:sz w:val="22"/>
-          <w:szCs w:val="22"/>
-          <w:lang w:eastAsia="zh-CN"/>
-        </w:rPr>
-        <w:t>font ,</w:t>
-      </w:r>
-      <w:proofErr w:type="spellStart"/>
-      <w:r>
-        <w:rPr>
-          <w:rFonts w:ascii="Arial" w:eastAsia="Times New Roman" w:hAnsi="Arial" w:cs="Arial"/>
-          <w:color w:val="000000"/>
-          <w:sz w:val="22"/>
-          <w:szCs w:val="22"/>
-          <w:lang w:eastAsia="zh-CN"/>
-        </w:rPr>
-        <w:t>format</w:t>
-      </w:r>
-      <w:proofErr w:type="gramEnd"/>
-      <w:r>
-        <w:rPr>
-          <w:rFonts w:ascii="Arial" w:eastAsia="Times New Roman" w:hAnsi="Arial" w:cs="Arial"/>
-          <w:color w:val="000000"/>
-          <w:sz w:val="22"/>
-          <w:szCs w:val="22"/>
-          <w:lang w:eastAsia="zh-CN"/>
-        </w:rPr>
-        <w:t>,etc</w:t>
-      </w:r>
-      <w:proofErr w:type="spellEnd"/>
-      <w:r>
-        <w:rPr>
-          <w:rFonts w:ascii="Arial" w:eastAsia="Times New Roman" w:hAnsi="Arial" w:cs="Arial"/>
-          <w:color w:val="000000"/>
-          <w:sz w:val="22"/>
-          <w:szCs w:val="22"/>
-          <w:lang w:eastAsia="zh-CN"/>
-        </w:rPr>
-        <w:t>)</w:t>
+        <w:t>Beautify the website (font ,format,etc)</w:t>
       </w:r>
     </w:p>
     <w:p>
@@ -2037,29 +1798,7 @@
           <w:szCs w:val="22"/>
           <w:lang w:eastAsia="zh-CN"/>
         </w:rPr>
-        <w:t xml:space="preserve">We learned that It’s important to set achievable goals, to </w:t>
-      </w:r>
-      <w:proofErr w:type="gramStart"/>
-      <w:r>
-        <w:rPr>
-          <w:rFonts w:ascii="Arial" w:eastAsia="Times New Roman" w:hAnsi="Arial" w:cs="Arial"/>
-          <w:color w:val="343541"/>
-          <w:sz w:val="22"/>
-          <w:szCs w:val="22"/>
-          <w:lang w:eastAsia="zh-CN"/>
-        </w:rPr>
-        <w:t>plan ahead</w:t>
-      </w:r>
-      <w:proofErr w:type="gramEnd"/>
-      <w:r>
-        <w:rPr>
-          <w:rFonts w:ascii="Arial" w:eastAsia="Times New Roman" w:hAnsi="Arial" w:cs="Arial"/>
-          <w:color w:val="343541"/>
-          <w:sz w:val="22"/>
-          <w:szCs w:val="22"/>
-          <w:lang w:eastAsia="zh-CN"/>
-        </w:rPr>
-        <w:t xml:space="preserve"> and track our progress with the burndown chart.</w:t>
+        <w:t>We learned that It’s important to set achievable goals, to plan ahead and track our progress with the burndown chart.</w:t>
       </w:r>
     </w:p>
     <w:p>
@@ -2079,9 +1818,34 @@
           <w:szCs w:val="22"/>
           <w:lang w:eastAsia="zh-CN"/>
         </w:rPr>
-        <w:t xml:space="preserve">b. </w:t>
-      </w:r>
-      <w:proofErr w:type="gramStart"/>
+        <w:t>b. What did go well? Why?</w:t>
+      </w:r>
+    </w:p>
+    <w:p>
+      <w:pPr>
+        <w:rPr>
+          <w:rFonts w:ascii="Times New Roman" w:eastAsia="Times New Roman" w:hAnsi="Times New Roman" w:cs="Times New Roman"/>
+          <w:lang w:eastAsia="zh-CN"/>
+        </w:rPr>
+      </w:pPr>
+      <w:r>
+        <w:rPr>
+          <w:rFonts w:ascii="Arial" w:eastAsia="Times New Roman" w:hAnsi="Arial" w:cs="Arial"/>
+          <w:color w:val="343541"/>
+          <w:sz w:val="22"/>
+          <w:szCs w:val="22"/>
+          <w:lang w:eastAsia="zh-CN"/>
+        </w:rPr>
+        <w:t>This time, we quickly distributed the task based on each member’s specialties. With effective communication, we were able to complete the tasks we planned on time. </w:t>
+      </w:r>
+    </w:p>
+    <w:p>
+      <w:pPr>
+        <w:rPr>
+          <w:rFonts w:ascii="Times New Roman" w:eastAsia="Times New Roman" w:hAnsi="Times New Roman" w:cs="Times New Roman"/>
+          <w:lang w:eastAsia="zh-CN"/>
+        </w:rPr>
+      </w:pPr>
       <w:r>
         <w:rPr>
           <w:rFonts w:ascii="Arial" w:eastAsia="Times New Roman" w:hAnsi="Arial" w:cs="Arial"/>
@@ -2092,9 +1856,42 @@
           <w:szCs w:val="22"/>
           <w:lang w:eastAsia="zh-CN"/>
         </w:rPr>
-        <w:t>What did go</w:t>
-      </w:r>
-      <w:proofErr w:type="gramEnd"/>
+        <w:t>c. What didn’t go well? Why not?</w:t>
+      </w:r>
+    </w:p>
+    <w:p>
+      <w:pPr>
+        <w:rPr>
+          <w:rFonts w:ascii="Times New Roman" w:eastAsia="Times New Roman" w:hAnsi="Times New Roman" w:cs="Times New Roman"/>
+          <w:lang w:eastAsia="zh-CN"/>
+        </w:rPr>
+      </w:pPr>
+      <w:r>
+        <w:rPr>
+          <w:rFonts w:ascii="Arial" w:eastAsia="Times New Roman" w:hAnsi="Arial" w:cs="Arial"/>
+          <w:color w:val="343541"/>
+          <w:sz w:val="22"/>
+          <w:szCs w:val="22"/>
+          <w:lang w:eastAsia="zh-CN"/>
+        </w:rPr>
+        <w:t>We had problems deciding the layout of the website, for example, we weren’t sure whether to link the user page to a separate button or to the area where the user email is displayed.  We eventually decided to create a separate button, because it could be unnoticeable to the users that the email is actually a link to the user page.</w:t>
+      </w:r>
+    </w:p>
+    <w:p>
+      <w:pPr>
+        <w:rPr>
+          <w:rFonts w:ascii="Times New Roman" w:eastAsia="Times New Roman" w:hAnsi="Times New Roman" w:cs="Times New Roman"/>
+          <w:lang w:eastAsia="zh-CN"/>
+        </w:rPr>
+      </w:pPr>
+    </w:p>
+    <w:p>
+      <w:pPr>
+        <w:rPr>
+          <w:rFonts w:ascii="Times New Roman" w:eastAsia="Times New Roman" w:hAnsi="Times New Roman" w:cs="Times New Roman"/>
+          <w:lang w:eastAsia="zh-CN"/>
+        </w:rPr>
+      </w:pPr>
       <w:r>
         <w:rPr>
           <w:rFonts w:ascii="Arial" w:eastAsia="Times New Roman" w:hAnsi="Arial" w:cs="Arial"/>
@@ -2105,7 +1902,7 @@
           <w:szCs w:val="22"/>
           <w:lang w:eastAsia="zh-CN"/>
         </w:rPr>
-        <w:t xml:space="preserve"> well? Why?</w:t>
+        <w:t>d. How can you make things better next time?</w:t>
       </w:r>
     </w:p>
     <w:p>
@@ -2123,8 +1920,17 @@
           <w:szCs w:val="22"/>
           <w:lang w:eastAsia="zh-CN"/>
         </w:rPr>
-        <w:t>This time, we quickly distributed the task based on each member’s specialties. With effective communication, we were able to complete the tasks we planned on time. </w:t>
-      </w:r>
+        <w:lastRenderedPageBreak/>
+        <w:t>I think we will keep up the effective communication, and work more closely as a team. Also we will set reasonable goals at the start of the next sprint. </w:t>
+      </w:r>
+    </w:p>
+    <w:p>
+      <w:pPr>
+        <w:rPr>
+          <w:rFonts w:ascii="Times New Roman" w:eastAsia="Times New Roman" w:hAnsi="Times New Roman" w:cs="Times New Roman"/>
+          <w:lang w:eastAsia="zh-CN"/>
+        </w:rPr>
+      </w:pPr>
     </w:p>
     <w:p>
       <w:pPr>
@@ -2143,7 +1949,7 @@
           <w:szCs w:val="22"/>
           <w:lang w:eastAsia="zh-CN"/>
         </w:rPr>
-        <w:t>c. What didn’t go well? Why not?</w:t>
+        <w:t>e. Are you satisfied with what you already completed?</w:t>
       </w:r>
     </w:p>
     <w:p>
@@ -2161,29 +1967,7 @@
           <w:szCs w:val="22"/>
           <w:lang w:eastAsia="zh-CN"/>
         </w:rPr>
-        <w:t xml:space="preserve">We had problems deciding the layout of the website, for example, we weren’t sure whether to link the user page to a separate button or to the area where the user email is displayed.  We eventually decided to create a separate button, because it could be unnoticeable to the users that the email is </w:t>
-      </w:r>
-      <w:proofErr w:type="gramStart"/>
-      <w:r>
-        <w:rPr>
-          <w:rFonts w:ascii="Arial" w:eastAsia="Times New Roman" w:hAnsi="Arial" w:cs="Arial"/>
-          <w:color w:val="343541"/>
-          <w:sz w:val="22"/>
-          <w:szCs w:val="22"/>
-          <w:lang w:eastAsia="zh-CN"/>
-        </w:rPr>
-        <w:t>actually a</w:t>
-      </w:r>
-      <w:proofErr w:type="gramEnd"/>
-      <w:r>
-        <w:rPr>
-          <w:rFonts w:ascii="Arial" w:eastAsia="Times New Roman" w:hAnsi="Arial" w:cs="Arial"/>
-          <w:color w:val="343541"/>
-          <w:sz w:val="22"/>
-          <w:szCs w:val="22"/>
-          <w:lang w:eastAsia="zh-CN"/>
-        </w:rPr>
-        <w:t xml:space="preserve"> link to the user page.</w:t>
+        <w:t>Yes, we have a good amount of work done by now.</w:t>
       </w:r>
     </w:p>
     <w:p>
@@ -2211,78 +1995,8 @@
           <w:szCs w:val="22"/>
           <w:lang w:eastAsia="zh-CN"/>
         </w:rPr>
-        <w:t>d. How can you make things better next time?</w:t>
-      </w:r>
-    </w:p>
-    <w:p>
-      <w:pPr>
-        <w:rPr>
-          <w:rFonts w:ascii="Times New Roman" w:eastAsia="Times New Roman" w:hAnsi="Times New Roman" w:cs="Times New Roman"/>
-          <w:lang w:eastAsia="zh-CN"/>
-        </w:rPr>
-      </w:pPr>
-      <w:r>
-        <w:rPr>
-          <w:rFonts w:ascii="Arial" w:eastAsia="Times New Roman" w:hAnsi="Arial" w:cs="Arial"/>
-          <w:color w:val="343541"/>
-          <w:sz w:val="22"/>
-          <w:szCs w:val="22"/>
-          <w:lang w:eastAsia="zh-CN"/>
-        </w:rPr>
-        <w:t xml:space="preserve">I think we will keep up </w:t>
-      </w:r>
-      <w:proofErr w:type="gramStart"/>
-      <w:r>
-        <w:rPr>
-          <w:rFonts w:ascii="Arial" w:eastAsia="Times New Roman" w:hAnsi="Arial" w:cs="Arial"/>
-          <w:color w:val="343541"/>
-          <w:sz w:val="22"/>
-          <w:szCs w:val="22"/>
-          <w:lang w:eastAsia="zh-CN"/>
-        </w:rPr>
-        <w:t>the effective</w:t>
-      </w:r>
-      <w:proofErr w:type="gramEnd"/>
-      <w:r>
-        <w:rPr>
-          <w:rFonts w:ascii="Arial" w:eastAsia="Times New Roman" w:hAnsi="Arial" w:cs="Arial"/>
-          <w:color w:val="343541"/>
-          <w:sz w:val="22"/>
-          <w:szCs w:val="22"/>
-          <w:lang w:eastAsia="zh-CN"/>
-        </w:rPr>
-        <w:t xml:space="preserve"> communication, and work more closely as a team. </w:t>
-      </w:r>
-      <w:proofErr w:type="gramStart"/>
-      <w:r>
-        <w:rPr>
-          <w:rFonts w:ascii="Arial" w:eastAsia="Times New Roman" w:hAnsi="Arial" w:cs="Arial"/>
-          <w:color w:val="343541"/>
-          <w:sz w:val="22"/>
-          <w:szCs w:val="22"/>
-          <w:lang w:eastAsia="zh-CN"/>
-        </w:rPr>
-        <w:t>Also</w:t>
-      </w:r>
-      <w:proofErr w:type="gramEnd"/>
-      <w:r>
-        <w:rPr>
-          <w:rFonts w:ascii="Arial" w:eastAsia="Times New Roman" w:hAnsi="Arial" w:cs="Arial"/>
-          <w:color w:val="343541"/>
-          <w:sz w:val="22"/>
-          <w:szCs w:val="22"/>
-          <w:lang w:eastAsia="zh-CN"/>
-        </w:rPr>
-        <w:t xml:space="preserve"> we will set reasonable goals at the start of the next sprint. </w:t>
-      </w:r>
-    </w:p>
-    <w:p>
-      <w:pPr>
-        <w:rPr>
-          <w:rFonts w:ascii="Times New Roman" w:eastAsia="Times New Roman" w:hAnsi="Times New Roman" w:cs="Times New Roman"/>
-          <w:lang w:eastAsia="zh-CN"/>
-        </w:rPr>
-      </w:pPr>
+        <w:t>f. Which group was invited? What are your observations/notes?</w:t>
+      </w:r>
     </w:p>
     <w:p>
       <w:pPr>
@@ -2301,114 +2015,8 @@
           <w:szCs w:val="22"/>
           <w:lang w:eastAsia="zh-CN"/>
         </w:rPr>
-        <w:t xml:space="preserve">e. Are you satisfied with what you </w:t>
-      </w:r>
-      <w:proofErr w:type="gramStart"/>
-      <w:r>
-        <w:rPr>
-          <w:rFonts w:ascii="Arial" w:eastAsia="Times New Roman" w:hAnsi="Arial" w:cs="Arial"/>
-          <w:b/>
-          <w:bCs/>
-          <w:color w:val="343541"/>
-          <w:sz w:val="22"/>
-          <w:szCs w:val="22"/>
-          <w:lang w:eastAsia="zh-CN"/>
-        </w:rPr>
-        <w:t>already</w:t>
-      </w:r>
-      <w:proofErr w:type="gramEnd"/>
-      <w:r>
-        <w:rPr>
-          <w:rFonts w:ascii="Arial" w:eastAsia="Times New Roman" w:hAnsi="Arial" w:cs="Arial"/>
-          <w:b/>
-          <w:bCs/>
-          <w:color w:val="343541"/>
-          <w:sz w:val="22"/>
-          <w:szCs w:val="22"/>
-          <w:lang w:eastAsia="zh-CN"/>
-        </w:rPr>
-        <w:t xml:space="preserve"> completed?</w:t>
-      </w:r>
-    </w:p>
-    <w:p>
-      <w:pPr>
-        <w:rPr>
-          <w:rFonts w:ascii="Times New Roman" w:eastAsia="Times New Roman" w:hAnsi="Times New Roman" w:cs="Times New Roman"/>
-          <w:lang w:eastAsia="zh-CN"/>
-        </w:rPr>
-      </w:pPr>
-      <w:r>
-        <w:rPr>
-          <w:rFonts w:ascii="Arial" w:eastAsia="Times New Roman" w:hAnsi="Arial" w:cs="Arial"/>
-          <w:color w:val="343541"/>
-          <w:sz w:val="22"/>
-          <w:szCs w:val="22"/>
-          <w:lang w:eastAsia="zh-CN"/>
-        </w:rPr>
-        <w:t>Yes, we have a good amount of work done by now.</w:t>
-      </w:r>
-    </w:p>
-    <w:p>
-      <w:pPr>
-        <w:rPr>
-          <w:rFonts w:ascii="Times New Roman" w:eastAsia="Times New Roman" w:hAnsi="Times New Roman" w:cs="Times New Roman"/>
-          <w:lang w:eastAsia="zh-CN"/>
-        </w:rPr>
-      </w:pPr>
-    </w:p>
-    <w:p>
-      <w:pPr>
-        <w:rPr>
-          <w:rFonts w:ascii="Times New Roman" w:eastAsia="Times New Roman" w:hAnsi="Times New Roman" w:cs="Times New Roman"/>
-          <w:lang w:eastAsia="zh-CN"/>
-        </w:rPr>
-      </w:pPr>
-      <w:r>
-        <w:rPr>
-          <w:rFonts w:ascii="Arial" w:eastAsia="Times New Roman" w:hAnsi="Arial" w:cs="Arial"/>
-          <w:b/>
-          <w:bCs/>
-          <w:color w:val="343541"/>
-          <w:sz w:val="22"/>
-          <w:szCs w:val="22"/>
-          <w:lang w:eastAsia="zh-CN"/>
-        </w:rPr>
-        <w:t>f. Which group was invited? What are your observations/notes?</w:t>
-      </w:r>
-    </w:p>
-    <w:p>
-      <w:pPr>
-        <w:rPr>
-          <w:rFonts w:ascii="Times New Roman" w:eastAsia="Times New Roman" w:hAnsi="Times New Roman" w:cs="Times New Roman"/>
-          <w:lang w:eastAsia="zh-CN"/>
-        </w:rPr>
-      </w:pPr>
-      <w:r>
-        <w:rPr>
-          <w:rFonts w:ascii="Arial" w:eastAsia="Times New Roman" w:hAnsi="Arial" w:cs="Arial"/>
-          <w:b/>
-          <w:bCs/>
-          <w:color w:val="343541"/>
-          <w:sz w:val="22"/>
-          <w:szCs w:val="22"/>
-          <w:lang w:eastAsia="zh-CN"/>
-        </w:rPr>
-        <w:t xml:space="preserve">Everybody was </w:t>
-      </w:r>
-      <w:proofErr w:type="gramStart"/>
-      <w:r>
-        <w:rPr>
-          <w:rFonts w:ascii="Arial" w:eastAsia="Times New Roman" w:hAnsi="Arial" w:cs="Arial"/>
-          <w:b/>
-          <w:bCs/>
-          <w:color w:val="343541"/>
-          <w:sz w:val="22"/>
-          <w:szCs w:val="22"/>
-          <w:lang w:eastAsia="zh-CN"/>
-        </w:rPr>
-        <w:t>present?</w:t>
-      </w:r>
-      <w:proofErr w:type="gramEnd"/>
+        <w:t>Everybody was present?</w:t>
+      </w:r>
     </w:p>
     <w:p>
       <w:pPr>

</xml_diff>

<commit_message>
edited readme2 and added links
</commit_message>
<xml_diff>
--- a/readme2.docx
+++ b/readme2.docx
@@ -5,6 +5,45 @@
     <w:p>
       <w:r>
         <w:t>Second Sprint</w:t>
+      </w:r>
+    </w:p>
+    <w:p/>
+    <w:p>
+      <w:proofErr w:type="spellStart"/>
+      <w:r>
+        <w:t>Github</w:t>
+      </w:r>
+      <w:proofErr w:type="spellEnd"/>
+      <w:r>
+        <w:t xml:space="preserve"> link: </w:t>
+      </w:r>
+      <w:hyperlink r:id="rId5" w:history="1">
+        <w:r>
+          <w:rPr>
+            <w:rStyle w:val="Hyperlink"/>
+          </w:rPr>
+          <w:t>https://github.com/Dagan789/Sprint-2.git</w:t>
+        </w:r>
+      </w:hyperlink>
+      <w:r>
+        <w:t xml:space="preserve"> </w:t>
+      </w:r>
+    </w:p>
+    <w:p/>
+    <w:p>
+      <w:r>
+        <w:t xml:space="preserve">Trello board: </w:t>
+      </w:r>
+      <w:hyperlink r:id="rId6" w:history="1">
+        <w:r>
+          <w:rPr>
+            <w:rStyle w:val="Hyperlink"/>
+          </w:rPr>
+          <w:t>https://trello.com/invite/b/QG5cDAH8/ATTI028601944f7dde5f0d39482b3c3ef4b6A9082654/sprint-2</w:t>
+        </w:r>
+      </w:hyperlink>
+      <w:r>
+        <w:t xml:space="preserve"> </w:t>
       </w:r>
     </w:p>
     <w:p/>
@@ -39,7 +78,7 @@
                     <pic:cNvPicPr/>
                   </pic:nvPicPr>
                   <pic:blipFill>
-                    <a:blip r:embed="rId5"/>
+                    <a:blip r:embed="rId7"/>
                     <a:stretch>
                       <a:fillRect/>
                     </a:stretch>
@@ -104,7 +143,7 @@
                     </pic:cNvPicPr>
                   </pic:nvPicPr>
                   <pic:blipFill>
-                    <a:blip r:embed="rId6">
+                    <a:blip r:embed="rId8">
                       <a:extLst>
                         <a:ext uri="{28A0092B-C50C-407E-A947-70E740481C1C}">
                           <a14:useLocalDpi xmlns:a14="http://schemas.microsoft.com/office/drawing/2010/main" val="0"/>
@@ -143,6 +182,9 @@
     </w:p>
     <w:p>
       <w:r>
+        <w:rPr>
+          <w:noProof/>
+        </w:rPr>
         <w:lastRenderedPageBreak/>
         <w:drawing>
           <wp:inline distT="0" distB="0" distL="0" distR="0" wp14:anchorId="0B2C83E5" wp14:editId="4FA8F568">
@@ -160,7 +202,7 @@
                     <pic:cNvPicPr/>
                   </pic:nvPicPr>
                   <pic:blipFill>
-                    <a:blip r:embed="rId7"/>
+                    <a:blip r:embed="rId9"/>
                     <a:stretch>
                       <a:fillRect/>
                     </a:stretch>
@@ -234,7 +276,27 @@
           <w:szCs w:val="22"/>
           <w:lang w:eastAsia="zh-CN"/>
         </w:rPr>
-        <w:t>As a student user from business school, I need to attend various formal events such as a career fair. I want to have some advice for what I should wear in a professional setting based on my requirements(price, climate, color, gender).</w:t>
+        <w:t>As a student user from business school, I need to attend various formal events such as a career fair. I want to have some advice for what I should wear in a professional setting based on my requirements</w:t>
+      </w:r>
+      <w:r>
+        <w:rPr>
+          <w:rFonts w:ascii="Arial" w:eastAsia="Times New Roman" w:hAnsi="Arial" w:cs="Arial"/>
+          <w:color w:val="000000"/>
+          <w:sz w:val="22"/>
+          <w:szCs w:val="22"/>
+          <w:lang w:eastAsia="zh-CN"/>
+        </w:rPr>
+        <w:t xml:space="preserve"> </w:t>
+      </w:r>
+      <w:r>
+        <w:rPr>
+          <w:rFonts w:ascii="Arial" w:eastAsia="Times New Roman" w:hAnsi="Arial" w:cs="Arial"/>
+          <w:color w:val="000000"/>
+          <w:sz w:val="22"/>
+          <w:szCs w:val="22"/>
+          <w:lang w:eastAsia="zh-CN"/>
+        </w:rPr>
+        <w:t>(price, climate, color, gender).</w:t>
       </w:r>
     </w:p>
     <w:p>
@@ -260,7 +322,7 @@
           <w:szCs w:val="22"/>
           <w:lang w:eastAsia="zh-CN"/>
         </w:rPr>
-        <w:t>As a user who loves sharing my ideas, I want to be able to share my outfit with others, as well as viewing other people’s outfit posts. . </w:t>
+        <w:t>As a user who loves sharing my ideas, I want to be able to share my outfit with others, as well as viewing other people’s outfit posts.</w:t>
       </w:r>
     </w:p>
     <w:p>
@@ -396,7 +458,17 @@
           <w:szCs w:val="22"/>
           <w:lang w:eastAsia="zh-CN"/>
         </w:rPr>
-        <w:t>Worked on user story</w:t>
+        <w:t>Worked on user stor</w:t>
+      </w:r>
+      <w:r>
+        <w:rPr>
+          <w:rFonts w:ascii="Arial" w:eastAsia="Times New Roman" w:hAnsi="Arial" w:cs="Arial"/>
+          <w:color w:val="000000"/>
+          <w:sz w:val="22"/>
+          <w:szCs w:val="22"/>
+          <w:lang w:eastAsia="zh-CN"/>
+        </w:rPr>
+        <w:t>ies</w:t>
       </w:r>
     </w:p>
     <w:p>
@@ -569,7 +641,7 @@
           <w:szCs w:val="22"/>
           <w:lang w:eastAsia="zh-CN"/>
         </w:rPr>
-        <w:t>Keep coding for home page</w:t>
+        <w:t>Keep coding home page</w:t>
       </w:r>
     </w:p>
     <w:p>
@@ -760,6 +832,7 @@
           <w:lang w:eastAsia="zh-CN"/>
         </w:rPr>
       </w:pPr>
+      <w:proofErr w:type="spellStart"/>
       <w:r>
         <w:rPr>
           <w:rFonts w:ascii="Arial" w:eastAsia="Times New Roman" w:hAnsi="Arial" w:cs="Arial"/>
@@ -773,6 +846,7 @@
         </w:rPr>
         <w:t>Peilan</w:t>
       </w:r>
+      <w:proofErr w:type="spellEnd"/>
     </w:p>
     <w:p>
       <w:pPr>
@@ -879,24 +953,25 @@
           <w:szCs w:val="22"/>
           <w:lang w:eastAsia="zh-CN"/>
         </w:rPr>
-        <w:t>The choice of color is difficult, it need to be a neutral color that can match all genders’s customers.</w:t>
-      </w:r>
-    </w:p>
-    <w:p>
-      <w:pPr>
-        <w:rPr>
-          <w:rFonts w:ascii="Times New Roman" w:eastAsia="Times New Roman" w:hAnsi="Times New Roman" w:cs="Times New Roman"/>
-          <w:lang w:eastAsia="zh-CN"/>
-        </w:rPr>
-      </w:pPr>
-    </w:p>
-    <w:p>
-      <w:pPr>
-        <w:rPr>
-          <w:rFonts w:ascii="Times New Roman" w:eastAsia="Times New Roman" w:hAnsi="Times New Roman" w:cs="Times New Roman"/>
-          <w:lang w:eastAsia="zh-CN"/>
-        </w:rPr>
-      </w:pPr>
+        <w:t>Deciding color choices</w:t>
+      </w:r>
+    </w:p>
+    <w:p>
+      <w:pPr>
+        <w:rPr>
+          <w:rFonts w:ascii="Times New Roman" w:eastAsia="Times New Roman" w:hAnsi="Times New Roman" w:cs="Times New Roman"/>
+          <w:lang w:eastAsia="zh-CN"/>
+        </w:rPr>
+      </w:pPr>
+    </w:p>
+    <w:p>
+      <w:pPr>
+        <w:rPr>
+          <w:rFonts w:ascii="Times New Roman" w:eastAsia="Times New Roman" w:hAnsi="Times New Roman" w:cs="Times New Roman"/>
+          <w:lang w:eastAsia="zh-CN"/>
+        </w:rPr>
+      </w:pPr>
+      <w:proofErr w:type="spellStart"/>
       <w:r>
         <w:rPr>
           <w:rFonts w:ascii="Arial" w:eastAsia="Times New Roman" w:hAnsi="Arial" w:cs="Arial"/>
@@ -910,6 +985,7 @@
         </w:rPr>
         <w:t>Qingyang</w:t>
       </w:r>
+      <w:proofErr w:type="spellEnd"/>
     </w:p>
     <w:p>
       <w:pPr>
@@ -1202,25 +1278,25 @@
           <w:u w:val="single"/>
           <w:lang w:eastAsia="zh-CN"/>
         </w:rPr>
+        <w:t>Mya</w:t>
+      </w:r>
+    </w:p>
+    <w:p>
+      <w:pPr>
+        <w:rPr>
+          <w:rFonts w:ascii="Times New Roman" w:eastAsia="Times New Roman" w:hAnsi="Times New Roman" w:cs="Times New Roman"/>
+          <w:lang w:eastAsia="zh-CN"/>
+        </w:rPr>
+      </w:pPr>
+      <w:r>
+        <w:rPr>
+          <w:rFonts w:ascii="Arial" w:eastAsia="Times New Roman" w:hAnsi="Arial" w:cs="Arial"/>
+          <w:color w:val="000000"/>
+          <w:sz w:val="22"/>
+          <w:szCs w:val="22"/>
+          <w:lang w:eastAsia="zh-CN"/>
+        </w:rPr>
         <w:lastRenderedPageBreak/>
-        <w:t>Mya</w:t>
-      </w:r>
-    </w:p>
-    <w:p>
-      <w:pPr>
-        <w:rPr>
-          <w:rFonts w:ascii="Times New Roman" w:eastAsia="Times New Roman" w:hAnsi="Times New Roman" w:cs="Times New Roman"/>
-          <w:lang w:eastAsia="zh-CN"/>
-        </w:rPr>
-      </w:pPr>
-      <w:r>
-        <w:rPr>
-          <w:rFonts w:ascii="Arial" w:eastAsia="Times New Roman" w:hAnsi="Arial" w:cs="Arial"/>
-          <w:color w:val="000000"/>
-          <w:sz w:val="22"/>
-          <w:szCs w:val="22"/>
-          <w:lang w:eastAsia="zh-CN"/>
-        </w:rPr>
         <w:t>a. What did you do yesterday? </w:t>
       </w:r>
     </w:p>
@@ -1239,7 +1315,37 @@
           <w:szCs w:val="22"/>
           <w:lang w:eastAsia="zh-CN"/>
         </w:rPr>
-        <w:t>Coding for postihg fucntion</w:t>
+        <w:t xml:space="preserve">Coding for </w:t>
+      </w:r>
+      <w:r>
+        <w:rPr>
+          <w:rFonts w:ascii="Arial" w:eastAsia="Times New Roman" w:hAnsi="Arial" w:cs="Arial"/>
+          <w:color w:val="000000"/>
+          <w:sz w:val="22"/>
+          <w:szCs w:val="22"/>
+          <w:lang w:eastAsia="zh-CN"/>
+        </w:rPr>
+        <w:t>upload</w:t>
+      </w:r>
+      <w:r>
+        <w:rPr>
+          <w:rFonts w:ascii="Arial" w:eastAsia="Times New Roman" w:hAnsi="Arial" w:cs="Arial"/>
+          <w:color w:val="000000"/>
+          <w:sz w:val="22"/>
+          <w:szCs w:val="22"/>
+          <w:lang w:eastAsia="zh-CN"/>
+        </w:rPr>
+        <w:t xml:space="preserve"> fu</w:t>
+      </w:r>
+      <w:r>
+        <w:rPr>
+          <w:rFonts w:ascii="Arial" w:eastAsia="Times New Roman" w:hAnsi="Arial" w:cs="Arial"/>
+          <w:color w:val="000000"/>
+          <w:sz w:val="22"/>
+          <w:szCs w:val="22"/>
+          <w:lang w:eastAsia="zh-CN"/>
+        </w:rPr>
+        <w:t>nction</w:t>
       </w:r>
     </w:p>
     <w:p>
@@ -1275,7 +1381,27 @@
           <w:szCs w:val="22"/>
           <w:lang w:eastAsia="zh-CN"/>
         </w:rPr>
-        <w:t>Keep coding for posting function</w:t>
+        <w:t xml:space="preserve">Keep coding for </w:t>
+      </w:r>
+      <w:r>
+        <w:rPr>
+          <w:rFonts w:ascii="Arial" w:eastAsia="Times New Roman" w:hAnsi="Arial" w:cs="Arial"/>
+          <w:color w:val="000000"/>
+          <w:sz w:val="22"/>
+          <w:szCs w:val="22"/>
+          <w:lang w:eastAsia="zh-CN"/>
+        </w:rPr>
+        <w:t>upload</w:t>
+      </w:r>
+      <w:r>
+        <w:rPr>
+          <w:rFonts w:ascii="Arial" w:eastAsia="Times New Roman" w:hAnsi="Arial" w:cs="Arial"/>
+          <w:color w:val="000000"/>
+          <w:sz w:val="22"/>
+          <w:szCs w:val="22"/>
+          <w:lang w:eastAsia="zh-CN"/>
+        </w:rPr>
+        <w:t xml:space="preserve"> function</w:t>
       </w:r>
     </w:p>
     <w:p>
@@ -1414,6 +1540,16 @@
         </w:rPr>
         <w:t>Make some adjustment to the website</w:t>
       </w:r>
+      <w:r>
+        <w:rPr>
+          <w:rFonts w:ascii="Arial" w:eastAsia="Times New Roman" w:hAnsi="Arial" w:cs="Arial"/>
+          <w:color w:val="000000"/>
+          <w:sz w:val="22"/>
+          <w:szCs w:val="22"/>
+          <w:lang w:eastAsia="zh-CN"/>
+        </w:rPr>
+        <w:t xml:space="preserve"> layout</w:t>
+      </w:r>
     </w:p>
     <w:p>
       <w:pPr>
@@ -1467,6 +1603,7 @@
           <w:lang w:eastAsia="zh-CN"/>
         </w:rPr>
       </w:pPr>
+      <w:proofErr w:type="spellStart"/>
       <w:r>
         <w:rPr>
           <w:rFonts w:ascii="Arial" w:eastAsia="Times New Roman" w:hAnsi="Arial" w:cs="Arial"/>
@@ -1480,6 +1617,7 @@
         </w:rPr>
         <w:t>Peilan</w:t>
       </w:r>
+      <w:proofErr w:type="spellEnd"/>
     </w:p>
     <w:p>
       <w:pPr>
@@ -1514,7 +1652,27 @@
           <w:szCs w:val="22"/>
           <w:lang w:eastAsia="zh-CN"/>
         </w:rPr>
-        <w:t>Coding the website to make it present like the prototype</w:t>
+        <w:t xml:space="preserve">Coding the website to make it </w:t>
+      </w:r>
+      <w:r>
+        <w:rPr>
+          <w:rFonts w:ascii="Arial" w:eastAsia="Times New Roman" w:hAnsi="Arial" w:cs="Arial"/>
+          <w:color w:val="000000"/>
+          <w:sz w:val="22"/>
+          <w:szCs w:val="22"/>
+          <w:lang w:eastAsia="zh-CN"/>
+        </w:rPr>
+        <w:t>look</w:t>
+      </w:r>
+      <w:r>
+        <w:rPr>
+          <w:rFonts w:ascii="Arial" w:eastAsia="Times New Roman" w:hAnsi="Arial" w:cs="Arial"/>
+          <w:color w:val="000000"/>
+          <w:sz w:val="22"/>
+          <w:szCs w:val="22"/>
+          <w:lang w:eastAsia="zh-CN"/>
+        </w:rPr>
+        <w:t xml:space="preserve"> like the prototype</w:t>
       </w:r>
     </w:p>
     <w:p>
@@ -1604,6 +1762,7 @@
           <w:lang w:eastAsia="zh-CN"/>
         </w:rPr>
       </w:pPr>
+      <w:proofErr w:type="spellStart"/>
       <w:r>
         <w:rPr>
           <w:rFonts w:ascii="Arial" w:eastAsia="Times New Roman" w:hAnsi="Arial" w:cs="Arial"/>
@@ -1617,6 +1776,7 @@
         </w:rPr>
         <w:t>Qingyang</w:t>
       </w:r>
+      <w:proofErr w:type="spellEnd"/>
     </w:p>
     <w:p>
       <w:pPr>
@@ -1687,7 +1847,67 @@
           <w:szCs w:val="22"/>
           <w:lang w:eastAsia="zh-CN"/>
         </w:rPr>
-        <w:t>Beautify the website (font ,format,etc)</w:t>
+        <w:t>Beautify the website (font,</w:t>
+      </w:r>
+      <w:r>
+        <w:rPr>
+          <w:rFonts w:ascii="Arial" w:eastAsia="Times New Roman" w:hAnsi="Arial" w:cs="Arial"/>
+          <w:color w:val="000000"/>
+          <w:sz w:val="22"/>
+          <w:szCs w:val="22"/>
+          <w:lang w:eastAsia="zh-CN"/>
+        </w:rPr>
+        <w:t xml:space="preserve"> </w:t>
+      </w:r>
+      <w:r>
+        <w:rPr>
+          <w:rFonts w:ascii="Arial" w:eastAsia="Times New Roman" w:hAnsi="Arial" w:cs="Arial"/>
+          <w:color w:val="000000"/>
+          <w:sz w:val="22"/>
+          <w:szCs w:val="22"/>
+          <w:lang w:eastAsia="zh-CN"/>
+        </w:rPr>
+        <w:t>format,</w:t>
+      </w:r>
+      <w:r>
+        <w:rPr>
+          <w:rFonts w:ascii="Arial" w:eastAsia="Times New Roman" w:hAnsi="Arial" w:cs="Arial"/>
+          <w:color w:val="000000"/>
+          <w:sz w:val="22"/>
+          <w:szCs w:val="22"/>
+          <w:lang w:eastAsia="zh-CN"/>
+        </w:rPr>
+        <w:t xml:space="preserve"> </w:t>
+      </w:r>
+      <w:r>
+        <w:rPr>
+          <w:rFonts w:ascii="Arial" w:eastAsia="Times New Roman" w:hAnsi="Arial" w:cs="Arial"/>
+          <w:color w:val="000000"/>
+          <w:sz w:val="22"/>
+          <w:szCs w:val="22"/>
+          <w:lang w:eastAsia="zh-CN"/>
+        </w:rPr>
+        <w:t>etc</w:t>
+      </w:r>
+      <w:r>
+        <w:rPr>
+          <w:rFonts w:ascii="Arial" w:eastAsia="Times New Roman" w:hAnsi="Arial" w:cs="Arial"/>
+          <w:color w:val="000000"/>
+          <w:sz w:val="22"/>
+          <w:szCs w:val="22"/>
+          <w:lang w:eastAsia="zh-CN"/>
+        </w:rPr>
+        <w:t>.</w:t>
+      </w:r>
+      <w:r>
+        <w:rPr>
+          <w:rFonts w:ascii="Arial" w:eastAsia="Times New Roman" w:hAnsi="Arial" w:cs="Arial"/>
+          <w:color w:val="000000"/>
+          <w:sz w:val="22"/>
+          <w:szCs w:val="22"/>
+          <w:lang w:eastAsia="zh-CN"/>
+        </w:rPr>
+        <w:t>)</w:t>
       </w:r>
     </w:p>
     <w:p>
@@ -1706,6 +1926,16 @@
           <w:lang w:eastAsia="zh-CN"/>
         </w:rPr>
         <w:t>c. Any problems are you facing?</w:t>
+      </w:r>
+      <w:r>
+        <w:rPr>
+          <w:rFonts w:ascii="Arial" w:eastAsia="Times New Roman" w:hAnsi="Arial" w:cs="Arial"/>
+          <w:color w:val="000000"/>
+          <w:sz w:val="22"/>
+          <w:szCs w:val="22"/>
+          <w:lang w:eastAsia="zh-CN"/>
+        </w:rPr>
+        <w:t xml:space="preserve"> </w:t>
       </w:r>
     </w:p>
     <w:p>
@@ -1920,7 +2150,6 @@
           <w:szCs w:val="22"/>
           <w:lang w:eastAsia="zh-CN"/>
         </w:rPr>
-        <w:lastRenderedPageBreak/>
         <w:t>I think we will keep up the effective communication, and work more closely as a team. Also we will set reasonable goals at the start of the next sprint. </w:t>
       </w:r>
     </w:p>
@@ -2015,25 +2244,59 @@
           <w:szCs w:val="22"/>
           <w:lang w:eastAsia="zh-CN"/>
         </w:rPr>
-        <w:t>Everybody was present?</w:t>
-      </w:r>
-    </w:p>
-    <w:p>
-      <w:pPr>
-        <w:rPr>
-          <w:rFonts w:ascii="Times New Roman" w:eastAsia="Times New Roman" w:hAnsi="Times New Roman" w:cs="Times New Roman"/>
-          <w:lang w:eastAsia="zh-CN"/>
-        </w:rPr>
-      </w:pPr>
-      <w:r>
-        <w:rPr>
-          <w:rFonts w:ascii="Arial" w:eastAsia="Times New Roman" w:hAnsi="Arial" w:cs="Arial"/>
+        <w:t xml:space="preserve">Everybody was </w:t>
+      </w:r>
+      <w:r>
+        <w:rPr>
+          <w:rFonts w:ascii="Arial" w:eastAsia="Times New Roman" w:hAnsi="Arial" w:cs="Arial"/>
+          <w:b/>
+          <w:bCs/>
           <w:color w:val="343541"/>
           <w:sz w:val="22"/>
           <w:szCs w:val="22"/>
           <w:lang w:eastAsia="zh-CN"/>
         </w:rPr>
+        <w:t>present</w:t>
+      </w:r>
+      <w:r>
+        <w:rPr>
+          <w:rFonts w:ascii="Arial" w:eastAsia="Times New Roman" w:hAnsi="Arial" w:cs="Arial"/>
+          <w:b/>
+          <w:bCs/>
+          <w:color w:val="343541"/>
+          <w:sz w:val="22"/>
+          <w:szCs w:val="22"/>
+          <w:lang w:eastAsia="zh-CN"/>
+        </w:rPr>
+        <w:t>?</w:t>
+      </w:r>
+    </w:p>
+    <w:p>
+      <w:pPr>
+        <w:rPr>
+          <w:rFonts w:ascii="Times New Roman" w:eastAsia="Times New Roman" w:hAnsi="Times New Roman" w:cs="Times New Roman"/>
+          <w:lang w:eastAsia="zh-CN"/>
+        </w:rPr>
+      </w:pPr>
+      <w:r>
+        <w:rPr>
+          <w:rFonts w:ascii="Arial" w:eastAsia="Times New Roman" w:hAnsi="Arial" w:cs="Arial"/>
+          <w:color w:val="343541"/>
+          <w:sz w:val="22"/>
+          <w:szCs w:val="22"/>
+          <w:lang w:eastAsia="zh-CN"/>
+        </w:rPr>
         <w:t>We invited Group 7. </w:t>
+      </w:r>
+      <w:r>
+        <w:rPr>
+          <w:rFonts w:ascii="Arial" w:eastAsia="Times New Roman" w:hAnsi="Arial" w:cs="Arial"/>
+          <w:color w:val="343541"/>
+          <w:sz w:val="22"/>
+          <w:szCs w:val="22"/>
+          <w:lang w:eastAsia="zh-CN"/>
+        </w:rPr>
+        <w:t xml:space="preserve">They thought we had a good-looking homepage and website usability is easy to understand. However, they mentioned that if we make our survey too strict that no outfits are going to show up for the user. </w:t>
       </w:r>
     </w:p>
     <w:p/>
@@ -2605,6 +2868,29 @@
       <w:lang w:eastAsia="zh-CN"/>
     </w:rPr>
   </w:style>
+  <w:style w:type="character" w:styleId="Hyperlink">
+    <w:name w:val="Hyperlink"/>
+    <w:basedOn w:val="DefaultParagraphFont"/>
+    <w:uiPriority w:val="99"/>
+    <w:unhideWhenUsed/>
+    <w:rsid w:val="008D4738"/>
+    <w:rPr>
+      <w:color w:val="0563C1" w:themeColor="hyperlink"/>
+      <w:u w:val="single"/>
+    </w:rPr>
+  </w:style>
+  <w:style w:type="character" w:styleId="UnresolvedMention">
+    <w:name w:val="Unresolved Mention"/>
+    <w:basedOn w:val="DefaultParagraphFont"/>
+    <w:uiPriority w:val="99"/>
+    <w:semiHidden/>
+    <w:unhideWhenUsed/>
+    <w:rsid w:val="008D4738"/>
+    <w:rPr>
+      <w:color w:val="605E5C"/>
+      <w:shd w:val="clear" w:color="auto" w:fill="E1DFDD"/>
+    </w:rPr>
+  </w:style>
 </w:styles>
 </file>
 

</xml_diff>